<commit_message>
Update Elevator Speech - Steve McNatt.docx
</commit_message>
<xml_diff>
--- a/Elevator Speech - Steve McNatt.docx
+++ b/Elevator Speech - Steve McNatt.docx
@@ -4,32 +4,145 @@
   <w:body>
     <w:p>
       <w:pPr>
-        <w:pStyle w:val="normal0"/>
-        <w:rPr>
-          <w:sz w:val="28"/>
-          <w:szCs w:val="28"/>
-        </w:rPr>
-      </w:pPr>
-      <w:r>
-        <w:rPr>
-          <w:sz w:val="28"/>
-          <w:szCs w:val="28"/>
-        </w:rPr>
-        <w:t>Hi, my name is Steve. I am currently enrolled in the YWeb Career Academy, focused on Web design and programming, including HTML, CSS, and JavaScript. I have previous experience in the IT industry, including extensive experience working on projects and in t</w:t>
-      </w:r>
-      <w:r>
-        <w:rPr>
-          <w:sz w:val="28"/>
-          <w:szCs w:val="28"/>
-        </w:rPr>
-        <w:t>eams in a professional environment.  I am looking forward to becoming a Junior Web Developer and learning more about the tools used in full-stack Web development. Can I give you my business card so I can talk to you more about the opportunity to put my exp</w:t>
-      </w:r>
-      <w:r>
-        <w:rPr>
-          <w:sz w:val="28"/>
-          <w:szCs w:val="28"/>
-        </w:rPr>
-        <w:t>erience and skills to work for your company?</w:t>
+        <w:tabs>
+          <w:tab w:val="left" w:pos="0"/>
+        </w:tabs>
+        <w:spacing w:line="240" w:lineRule="auto"/>
+        <w:rPr>
+          <w:rFonts w:ascii="Calibri" w:eastAsia="Calibri" w:hAnsi="Calibri" w:cs="Calibri"/>
+          <w:sz w:val="32"/>
+          <w:szCs w:val="32"/>
+        </w:rPr>
+      </w:pPr>
+      <w:r>
+        <w:rPr>
+          <w:rFonts w:ascii="Calibri" w:hAnsi="Calibri" w:cs="Calibri"/>
+          <w:sz w:val="32"/>
+          <w:szCs w:val="32"/>
+        </w:rPr>
+        <w:t xml:space="preserve">Hi, my name is Steve. I am currently enrolled in </w:t>
+      </w:r>
+      <w:r>
+        <w:rPr>
+          <w:rFonts w:ascii="Calibri" w:hAnsi="Calibri" w:cs="Calibri"/>
+          <w:sz w:val="32"/>
+          <w:szCs w:val="32"/>
+        </w:rPr>
+        <w:t>a full time online course in Data Science</w:t>
+      </w:r>
+      <w:r>
+        <w:rPr>
+          <w:rFonts w:ascii="Calibri" w:hAnsi="Calibri" w:cs="Calibri"/>
+          <w:sz w:val="32"/>
+          <w:szCs w:val="32"/>
+        </w:rPr>
+        <w:t xml:space="preserve">, focused on </w:t>
+      </w:r>
+      <w:r>
+        <w:rPr>
+          <w:rFonts w:ascii="Calibri" w:eastAsia="Calibri" w:hAnsi="Calibri" w:cs="Calibri"/>
+          <w:sz w:val="32"/>
+          <w:szCs w:val="32"/>
+          <w:highlight w:val="white"/>
+        </w:rPr>
+        <w:t xml:space="preserve">Python and SQL using Jupyter Notebook, </w:t>
+      </w:r>
+      <w:r>
+        <w:rPr>
+          <w:rFonts w:ascii="Calibri" w:eastAsia="Calibri" w:hAnsi="Calibri" w:cs="Calibri"/>
+          <w:color w:val="373A36"/>
+          <w:sz w:val="32"/>
+          <w:szCs w:val="32"/>
+          <w:highlight w:val="white"/>
+        </w:rPr>
+        <w:t xml:space="preserve">PostgreSQL, pgAdmin, Git, </w:t>
+      </w:r>
+      <w:r>
+        <w:rPr>
+          <w:rFonts w:ascii="Calibri" w:eastAsia="Calibri" w:hAnsi="Calibri" w:cs="Calibri"/>
+          <w:color w:val="373A36"/>
+          <w:sz w:val="32"/>
+          <w:szCs w:val="32"/>
+          <w:highlight w:val="white"/>
+        </w:rPr>
+        <w:t xml:space="preserve">and </w:t>
+      </w:r>
+      <w:r>
+        <w:rPr>
+          <w:rFonts w:ascii="Calibri" w:eastAsia="Calibri" w:hAnsi="Calibri" w:cs="Calibri"/>
+          <w:color w:val="373A36"/>
+          <w:sz w:val="32"/>
+          <w:szCs w:val="32"/>
+          <w:highlight w:val="white"/>
+        </w:rPr>
+        <w:t>GitHub</w:t>
+      </w:r>
+      <w:r>
+        <w:rPr>
+          <w:rFonts w:ascii="Calibri" w:eastAsia="Calibri" w:hAnsi="Calibri" w:cs="Calibri"/>
+          <w:sz w:val="32"/>
+          <w:szCs w:val="32"/>
+        </w:rPr>
+        <w:t xml:space="preserve">.  I am learning </w:t>
+      </w:r>
+      <w:r>
+        <w:rPr>
+          <w:rFonts w:ascii="Calibri" w:eastAsia="Calibri" w:hAnsi="Calibri" w:cs="Calibri"/>
+          <w:color w:val="373A36"/>
+          <w:sz w:val="32"/>
+          <w:szCs w:val="32"/>
+          <w:highlight w:val="white"/>
+        </w:rPr>
+        <w:t>experimental design, data cleaning, data exploration, machine learning</w:t>
+      </w:r>
+      <w:r>
+        <w:rPr>
+          <w:rFonts w:ascii="Calibri" w:eastAsia="Calibri" w:hAnsi="Calibri" w:cs="Calibri"/>
+          <w:color w:val="373A36"/>
+          <w:sz w:val="32"/>
+          <w:szCs w:val="32"/>
+        </w:rPr>
+        <w:t>, and APIs</w:t>
+      </w:r>
+      <w:r>
+        <w:rPr>
+          <w:rFonts w:ascii="Calibri" w:hAnsi="Calibri" w:cs="Calibri"/>
+          <w:sz w:val="32"/>
+          <w:szCs w:val="32"/>
+        </w:rPr>
+        <w:t xml:space="preserve">. I have previous experience in the IT industry, including extensive experience working on projects and in teams in a professional environment.  I am looking forward to becoming a Junior </w:t>
+      </w:r>
+      <w:r>
+        <w:rPr>
+          <w:rFonts w:ascii="Calibri" w:hAnsi="Calibri" w:cs="Calibri"/>
+          <w:sz w:val="32"/>
+          <w:szCs w:val="32"/>
+        </w:rPr>
+        <w:t>Data Scientist or Data Analyst</w:t>
+      </w:r>
+      <w:r>
+        <w:rPr>
+          <w:rFonts w:ascii="Calibri" w:hAnsi="Calibri" w:cs="Calibri"/>
+          <w:sz w:val="32"/>
+          <w:szCs w:val="32"/>
+        </w:rPr>
+        <w:t xml:space="preserve"> and learning more about the tools used in </w:t>
+      </w:r>
+      <w:r>
+        <w:rPr>
+          <w:rFonts w:ascii="Calibri" w:hAnsi="Calibri" w:cs="Calibri"/>
+          <w:sz w:val="32"/>
+          <w:szCs w:val="32"/>
+        </w:rPr>
+        <w:t>data science</w:t>
+      </w:r>
+      <w:r>
+        <w:rPr>
+          <w:rFonts w:ascii="Calibri" w:hAnsi="Calibri" w:cs="Calibri"/>
+          <w:sz w:val="32"/>
+          <w:szCs w:val="32"/>
+        </w:rPr>
+        <w:t>. Can I give you my business card so I can talk to you more about the opportunity to put my experience and skills to work for your company?</w:t>
       </w:r>
     </w:p>
     <w:sectPr>
@@ -42,6 +155,128 @@
 </w:document>
 </file>
 
+<file path=word/numbering.xml><?xml version="1.0" encoding="utf-8"?>
+<w:numbering xmlns:ve="http://schemas.openxmlformats.org/markup-compatibility/2006" xmlns:o="urn:schemas-microsoft-com:office:office" xmlns:r="http://schemas.openxmlformats.org/officeDocument/2006/relationships" xmlns:m="http://schemas.openxmlformats.org/officeDocument/2006/math" xmlns:v="urn:schemas-microsoft-com:vml" xmlns:wp="http://schemas.openxmlformats.org/drawingml/2006/wordprocessingDrawing" xmlns:w10="urn:schemas-microsoft-com:office:word" xmlns:w="http://schemas.openxmlformats.org/wordprocessingml/2006/main" xmlns:wne="http://schemas.microsoft.com/office/word/2006/wordml">
+  <w:abstractNum w:abstractNumId="0">
+    <w:nsid w:val="2C917C8D"/>
+    <w:multiLevelType w:val="multilevel"/>
+    <w:tmpl w:val="AA7A764A"/>
+    <w:lvl w:ilvl="0">
+      <w:start w:val="1"/>
+      <w:numFmt w:val="bullet"/>
+      <w:lvlText w:val="♦"/>
+      <w:lvlJc w:val="left"/>
+      <w:pPr>
+        <w:ind w:left="2160" w:hanging="360"/>
+      </w:pPr>
+      <w:rPr>
+        <w:rFonts w:ascii="Noto Sans Symbols" w:eastAsia="Noto Sans Symbols" w:hAnsi="Noto Sans Symbols" w:cs="Noto Sans Symbols"/>
+        <w:color w:val="000000"/>
+      </w:rPr>
+    </w:lvl>
+    <w:lvl w:ilvl="1">
+      <w:start w:val="1"/>
+      <w:numFmt w:val="bullet"/>
+      <w:lvlText w:val="o"/>
+      <w:lvlJc w:val="left"/>
+      <w:pPr>
+        <w:ind w:left="2880" w:hanging="360"/>
+      </w:pPr>
+      <w:rPr>
+        <w:rFonts w:ascii="Courier New" w:eastAsia="Courier New" w:hAnsi="Courier New" w:cs="Courier New"/>
+      </w:rPr>
+    </w:lvl>
+    <w:lvl w:ilvl="2">
+      <w:start w:val="1"/>
+      <w:numFmt w:val="bullet"/>
+      <w:lvlText w:val="▪"/>
+      <w:lvlJc w:val="left"/>
+      <w:pPr>
+        <w:ind w:left="3600" w:hanging="360"/>
+      </w:pPr>
+      <w:rPr>
+        <w:rFonts w:ascii="Noto Sans Symbols" w:eastAsia="Noto Sans Symbols" w:hAnsi="Noto Sans Symbols" w:cs="Noto Sans Symbols"/>
+      </w:rPr>
+    </w:lvl>
+    <w:lvl w:ilvl="3">
+      <w:start w:val="1"/>
+      <w:numFmt w:val="bullet"/>
+      <w:lvlText w:val="●"/>
+      <w:lvlJc w:val="left"/>
+      <w:pPr>
+        <w:ind w:left="4320" w:hanging="360"/>
+      </w:pPr>
+      <w:rPr>
+        <w:rFonts w:ascii="Noto Sans Symbols" w:eastAsia="Noto Sans Symbols" w:hAnsi="Noto Sans Symbols" w:cs="Noto Sans Symbols"/>
+      </w:rPr>
+    </w:lvl>
+    <w:lvl w:ilvl="4">
+      <w:start w:val="1"/>
+      <w:numFmt w:val="bullet"/>
+      <w:lvlText w:val="o"/>
+      <w:lvlJc w:val="left"/>
+      <w:pPr>
+        <w:ind w:left="5040" w:hanging="360"/>
+      </w:pPr>
+      <w:rPr>
+        <w:rFonts w:ascii="Courier New" w:eastAsia="Courier New" w:hAnsi="Courier New" w:cs="Courier New"/>
+      </w:rPr>
+    </w:lvl>
+    <w:lvl w:ilvl="5">
+      <w:start w:val="1"/>
+      <w:numFmt w:val="bullet"/>
+      <w:lvlText w:val="▪"/>
+      <w:lvlJc w:val="left"/>
+      <w:pPr>
+        <w:ind w:left="5760" w:hanging="360"/>
+      </w:pPr>
+      <w:rPr>
+        <w:rFonts w:ascii="Noto Sans Symbols" w:eastAsia="Noto Sans Symbols" w:hAnsi="Noto Sans Symbols" w:cs="Noto Sans Symbols"/>
+      </w:rPr>
+    </w:lvl>
+    <w:lvl w:ilvl="6">
+      <w:start w:val="1"/>
+      <w:numFmt w:val="bullet"/>
+      <w:lvlText w:val="●"/>
+      <w:lvlJc w:val="left"/>
+      <w:pPr>
+        <w:ind w:left="6480" w:hanging="360"/>
+      </w:pPr>
+      <w:rPr>
+        <w:rFonts w:ascii="Noto Sans Symbols" w:eastAsia="Noto Sans Symbols" w:hAnsi="Noto Sans Symbols" w:cs="Noto Sans Symbols"/>
+      </w:rPr>
+    </w:lvl>
+    <w:lvl w:ilvl="7">
+      <w:start w:val="1"/>
+      <w:numFmt w:val="bullet"/>
+      <w:lvlText w:val="o"/>
+      <w:lvlJc w:val="left"/>
+      <w:pPr>
+        <w:ind w:left="7200" w:hanging="360"/>
+      </w:pPr>
+      <w:rPr>
+        <w:rFonts w:ascii="Courier New" w:eastAsia="Courier New" w:hAnsi="Courier New" w:cs="Courier New"/>
+      </w:rPr>
+    </w:lvl>
+    <w:lvl w:ilvl="8">
+      <w:start w:val="1"/>
+      <w:numFmt w:val="bullet"/>
+      <w:lvlText w:val="▪"/>
+      <w:lvlJc w:val="left"/>
+      <w:pPr>
+        <w:ind w:left="7920" w:hanging="360"/>
+      </w:pPr>
+      <w:rPr>
+        <w:rFonts w:ascii="Noto Sans Symbols" w:eastAsia="Noto Sans Symbols" w:hAnsi="Noto Sans Symbols" w:cs="Noto Sans Symbols"/>
+      </w:rPr>
+    </w:lvl>
+  </w:abstractNum>
+  <w:num w:numId="1">
+    <w:abstractNumId w:val="0"/>
+  </w:num>
+</w:numbering>
+</file>
+
 <file path=word/styles.xml><?xml version="1.0" encoding="utf-8"?>
 <w:styles xmlns:r="http://schemas.openxmlformats.org/officeDocument/2006/relationships" xmlns:w="http://schemas.openxmlformats.org/wordprocessingml/2006/main">
   <w:docDefaults>
@@ -50,7 +285,7 @@
         <w:rFonts w:ascii="Arial" w:eastAsia="Arial" w:hAnsi="Arial" w:cs="Arial"/>
         <w:sz w:val="22"/>
         <w:szCs w:val="22"/>
-        <w:lang w:eastAsia="en-US" w:bidi="ar-SA"/>
+        <w:lang w:val="en-US" w:eastAsia="en-US" w:bidi="ar-SA"/>
       </w:rPr>
     </w:rPrDefault>
     <w:pPrDefault>
@@ -201,6 +436,7 @@
   <w:style w:type="paragraph" w:default="1" w:styleId="Normal">
     <w:name w:val="Normal"/>
     <w:qFormat/>
+    <w:rsid w:val="00431497"/>
   </w:style>
   <w:style w:type="paragraph" w:styleId="Heading1">
     <w:name w:val="heading 1"/>

</xml_diff>